<commit_message>
updated figures and writing
</commit_message>
<xml_diff>
--- a/Acknowledgements.docx
+++ b/Acknowledgements.docx
@@ -18,138 +18,713 @@
       </w:r>
     </w:p>
     <w:p>
-      <w:proofErr w:type="gramStart"/>
-      <w:r>
-        <w:t>The learning</w:t>
-      </w:r>
-      <w:proofErr w:type="gramEnd"/>
-      <w:r>
-        <w:t xml:space="preserve"> is what matters the most.</w:t>
+      <w:pPr>
+        <w:spacing w:line="480" w:lineRule="auto"/>
+        <w:ind w:firstLine="360"/>
+        <w:jc w:val="both"/>
+      </w:pPr>
+      <w:r>
+        <w:t>I’ve been extremely fortunate in my graduate career to have the types of support that have enhanced my ability to learn at the highest level.</w:t>
+      </w:r>
+      <w:r>
+        <w:t xml:space="preserve"> </w:t>
+      </w:r>
+      <w:r>
+        <w:t xml:space="preserve">This PhD hasn’t been easy. But even on the roughest days I’ve been able to find myself smiling </w:t>
+      </w:r>
+      <w:r>
+        <w:t xml:space="preserve">because of the </w:t>
+      </w:r>
+      <w:r>
+        <w:t>support that I’ve had around me</w:t>
+      </w:r>
+      <w:r>
+        <w:t>.</w:t>
       </w:r>
     </w:p>
     <w:p>
-      <w:r>
-        <w:t>I’ve been extremely fortunate in my graduate career to have the types of support that have enhanced my ability to learn at the highest level.</w:t>
+      <w:pPr>
+        <w:spacing w:line="480" w:lineRule="auto"/>
+        <w:ind w:firstLine="360"/>
+        <w:jc w:val="both"/>
+      </w:pPr>
+      <w:r>
+        <w:t xml:space="preserve">First, </w:t>
+      </w:r>
+      <w:r>
+        <w:t xml:space="preserve">I </w:t>
+      </w:r>
+      <w:r>
+        <w:t>need</w:t>
+      </w:r>
+      <w:r>
+        <w:t xml:space="preserve"> to thank my advisor</w:t>
+      </w:r>
+      <w:r>
+        <w:t xml:space="preserve"> Alessandro</w:t>
+      </w:r>
+      <w:r>
+        <w:t xml:space="preserve"> Senes. Alessandro has taught me </w:t>
+      </w:r>
+      <w:r>
+        <w:t xml:space="preserve">what it </w:t>
+      </w:r>
+      <w:r>
+        <w:t>means</w:t>
+      </w:r>
+      <w:r>
+        <w:t xml:space="preserve"> to be a </w:t>
+      </w:r>
+      <w:r>
+        <w:t xml:space="preserve">PhD. To focus on the learning in every aspect of science, from </w:t>
+      </w:r>
+      <w:r>
+        <w:t>presenting and writing</w:t>
+      </w:r>
+      <w:r>
+        <w:t xml:space="preserve"> to</w:t>
+      </w:r>
+      <w:r>
+        <w:t xml:space="preserve"> guiding me to</w:t>
+      </w:r>
+      <w:r>
+        <w:t xml:space="preserve"> figur</w:t>
+      </w:r>
+      <w:r>
+        <w:t>e</w:t>
+      </w:r>
+      <w:r>
+        <w:t xml:space="preserve"> out what</w:t>
+      </w:r>
+      <w:r>
+        <w:t xml:space="preserve"> questions</w:t>
+      </w:r>
+      <w:r>
+        <w:t xml:space="preserve"> I </w:t>
+      </w:r>
+      <w:r>
+        <w:t>need to ask next</w:t>
+      </w:r>
+      <w:r>
+        <w:t xml:space="preserve">. He’s been </w:t>
+      </w:r>
+      <w:r>
+        <w:t xml:space="preserve">encouraging, </w:t>
+      </w:r>
+      <w:r>
+        <w:t>honest</w:t>
+      </w:r>
+      <w:r>
+        <w:t xml:space="preserve">, and </w:t>
+      </w:r>
+      <w:r>
+        <w:t xml:space="preserve">extremely understanding </w:t>
+      </w:r>
+      <w:r>
+        <w:t xml:space="preserve">throughout my entire time </w:t>
+      </w:r>
+      <w:r>
+        <w:t>in graduate school</w:t>
+      </w:r>
+      <w:r>
+        <w:t>.</w:t>
+      </w:r>
+      <w:r>
+        <w:t xml:space="preserve"> </w:t>
+      </w:r>
+      <w:r>
+        <w:t xml:space="preserve">I had very little coding experience when I joined his lab, but he was </w:t>
+      </w:r>
+      <w:r>
+        <w:t>always</w:t>
+      </w:r>
+      <w:r>
+        <w:t xml:space="preserve"> patient</w:t>
+      </w:r>
+      <w:r>
+        <w:t xml:space="preserve"> with me, giving me ample time and many opportunities to learn.</w:t>
+      </w:r>
+      <w:r>
+        <w:t xml:space="preserve"> </w:t>
+      </w:r>
+      <w:r>
+        <w:t>Whenever data looked confusing or didn’t follow what we expected, he emphasized that t</w:t>
+      </w:r>
+      <w:r>
+        <w:t>he learning matters the most.</w:t>
+      </w:r>
+      <w:r>
+        <w:t xml:space="preserve"> That</w:t>
+      </w:r>
+      <w:r>
+        <w:t xml:space="preserve"> the data will tell a story, and there’s no issue if it’s different from what we expected because we learned something new. He’s</w:t>
+      </w:r>
+      <w:r>
+        <w:t xml:space="preserve"> exactly the type of mentor that I needed</w:t>
+      </w:r>
+      <w:r>
+        <w:t xml:space="preserve">, and </w:t>
+      </w:r>
+      <w:r>
+        <w:t>I’ll be forever grateful for his mentorship</w:t>
+      </w:r>
+      <w:r>
+        <w:t>.</w:t>
       </w:r>
     </w:p>
     <w:p>
-      <w:r>
-        <w:t>My PI Alessandro is encouraging, understanding, and honest.</w:t>
+      <w:pPr>
+        <w:spacing w:line="480" w:lineRule="auto"/>
+        <w:ind w:firstLine="360"/>
+        <w:jc w:val="both"/>
+      </w:pPr>
+      <w:r>
+        <w:t>I’ve had the fortune to have 1-on-1 relationships with each of my graduate committee</w:t>
+      </w:r>
+      <w:r>
+        <w:t xml:space="preserve"> </w:t>
+      </w:r>
+      <w:r>
+        <w:t>advisors</w:t>
+      </w:r>
+      <w:r>
+        <w:t xml:space="preserve">. </w:t>
+      </w:r>
+      <w:r>
+        <w:t>Helen Blackwell has helped me make sure that I’m explaining things well</w:t>
+      </w:r>
+      <w:r>
+        <w:t xml:space="preserve">, emphasizing ways </w:t>
+      </w:r>
+      <w:r>
+        <w:t xml:space="preserve">different ways </w:t>
+      </w:r>
+      <w:r>
+        <w:t>to discuss science</w:t>
+      </w:r>
+      <w:r>
+        <w:t>.</w:t>
+      </w:r>
+      <w:r>
+        <w:t xml:space="preserve"> Phil Romero has given advice and encouragement </w:t>
+      </w:r>
+      <w:r>
+        <w:t>for many</w:t>
+      </w:r>
+      <w:r>
+        <w:t xml:space="preserve"> parts of my work</w:t>
+      </w:r>
+      <w:r>
+        <w:t>, helping to keep me excited about the research in front of me</w:t>
+      </w:r>
+      <w:r>
+        <w:t xml:space="preserve">. Baron Chanda kept me grounded in </w:t>
+      </w:r>
+      <w:r>
+        <w:t>membrane</w:t>
+      </w:r>
+      <w:r>
+        <w:t xml:space="preserve"> protein biology, coming up with new ways to analyze data and things to consider for experiments. Sam Butcher has constantly been supportive and transparent about the joys </w:t>
+      </w:r>
+      <w:r>
+        <w:t xml:space="preserve">and difficulties </w:t>
+      </w:r>
+      <w:r>
+        <w:t xml:space="preserve">of being a professor. Together, they’ve all offered advice for during and after my </w:t>
+      </w:r>
+      <w:r>
+        <w:t>PhD and</w:t>
+      </w:r>
+      <w:r>
+        <w:t xml:space="preserve"> helped to keep me confident in my research.</w:t>
       </w:r>
     </w:p>
     <w:p>
-      <w:r>
-        <w:t>The rest of my committee is</w:t>
+      <w:pPr>
+        <w:spacing w:line="480" w:lineRule="auto"/>
+        <w:ind w:firstLine="360"/>
+        <w:jc w:val="both"/>
+      </w:pPr>
+      <w:r>
+        <w:t xml:space="preserve">The supportive community that Alessandro has fostered in the Senes lab is a huge reason why I’ve been able to finish this PhD. From post-docs Beth </w:t>
+      </w:r>
+      <w:proofErr w:type="spellStart"/>
+      <w:r>
+        <w:t>Caselle</w:t>
+      </w:r>
+      <w:proofErr w:type="spellEnd"/>
+      <w:r>
+        <w:t xml:space="preserve"> and Cai Kai being willing to chat with me about </w:t>
+      </w:r>
+      <w:r>
+        <w:lastRenderedPageBreak/>
+        <w:t xml:space="preserve">so many things I knew nothing about in my first year, to </w:t>
+      </w:r>
+      <w:r>
+        <w:t>all</w:t>
+      </w:r>
+      <w:r>
+        <w:t xml:space="preserve"> the graduate students that I’ve had the fortune to overlap with. Samuel Craven, my first bay mate and the one who most helped my critical reading skills and </w:t>
+      </w:r>
+      <w:r>
+        <w:t xml:space="preserve">fueled </w:t>
+      </w:r>
+      <w:r>
+        <w:t xml:space="preserve">my burgeoning interest in Magic the Gathering. Samson Condon, who taught me the beauty of Vim and helped me to learn a variety of computational skills after initially knowing next to nothing. Samantha Anderson, who still is always willing to chat </w:t>
+      </w:r>
+      <w:r>
+        <w:t>back and forth about</w:t>
+      </w:r>
+      <w:r>
+        <w:t xml:space="preserve"> our troubles while </w:t>
+      </w:r>
+      <w:r>
+        <w:t xml:space="preserve">having </w:t>
+      </w:r>
+      <w:r>
+        <w:t>fun conversations abou</w:t>
+      </w:r>
+      <w:r>
+        <w:t>t life</w:t>
+      </w:r>
+      <w:r>
+        <w:t xml:space="preserve">. </w:t>
+      </w:r>
+      <w:r>
+        <w:t>Gladys Díaz-Vázquez</w:t>
+      </w:r>
+      <w:r>
+        <w:t xml:space="preserve"> showed me the beauty of learning at the highest level and drilled into me to never be satisfied with what I currently know</w:t>
+      </w:r>
+      <w:r>
+        <w:t xml:space="preserve">, becoming </w:t>
+      </w:r>
+      <w:r>
+        <w:t>one of the main driving forces for me passing my 2</w:t>
+      </w:r>
+      <w:r>
+        <w:rPr>
+          <w:vertAlign w:val="superscript"/>
+        </w:rPr>
+        <w:t>nd</w:t>
+      </w:r>
+      <w:r>
+        <w:t xml:space="preserve"> prelim. </w:t>
+      </w:r>
+      <w:r>
+        <w:t xml:space="preserve">Joshua Choi </w:t>
+      </w:r>
+      <w:r>
+        <w:t>and I have worked closely on our projects, and he’s always been willing to discuss experiments and code</w:t>
+      </w:r>
+      <w:r>
+        <w:t xml:space="preserve"> (and the more fun stuff like food and culture)</w:t>
+      </w:r>
+      <w:r>
+        <w:t>. Samridhi Garg</w:t>
+      </w:r>
+      <w:r>
+        <w:t xml:space="preserve"> </w:t>
+      </w:r>
+      <w:r>
+        <w:t xml:space="preserve">and I </w:t>
+      </w:r>
+      <w:r>
+        <w:t xml:space="preserve">have shared our countless scientific difficulties and issues, and constantly encouraged each other to </w:t>
+      </w:r>
+      <w:r>
+        <w:t>take</w:t>
+      </w:r>
+      <w:r>
+        <w:t xml:space="preserve"> time outside of the stresses of lab</w:t>
+      </w:r>
+      <w:r>
+        <w:t xml:space="preserve">. </w:t>
+      </w:r>
+      <w:r>
+        <w:t>Tamalika Kar</w:t>
+      </w:r>
+      <w:r>
+        <w:t>’s consistent positive attitude has invigorated me and helped me reflect on why I first came to grad school</w:t>
+      </w:r>
+      <w:r>
+        <w:t>.</w:t>
       </w:r>
     </w:p>
     <w:p>
-      <w:r>
-        <w:t xml:space="preserve">Talk about the daily life of myself as a student. Generally happy, smiling, kept along because of these people. </w:t>
+      <w:pPr>
+        <w:spacing w:line="480" w:lineRule="auto"/>
+        <w:ind w:firstLine="360"/>
+        <w:jc w:val="both"/>
+      </w:pPr>
+      <w:r>
+        <w:t xml:space="preserve">I’ve been extremely fortunate to be </w:t>
+      </w:r>
+      <w:r>
+        <w:t>a part of</w:t>
+      </w:r>
+      <w:r>
+        <w:t xml:space="preserve"> </w:t>
+      </w:r>
+      <w:r>
+        <w:t>multiple</w:t>
+      </w:r>
+      <w:r>
+        <w:t xml:space="preserve"> scientific communities while I’ve been in grad school. First off, t</w:t>
+      </w:r>
+      <w:r>
+        <w:t>he Science and Medicine Graduate Research Scholars (</w:t>
+      </w:r>
+      <w:proofErr w:type="spellStart"/>
+      <w:r>
+        <w:t>SciMed</w:t>
+      </w:r>
+      <w:proofErr w:type="spellEnd"/>
+      <w:r>
+        <w:t>)</w:t>
+      </w:r>
+      <w:r>
+        <w:t xml:space="preserve"> </w:t>
+      </w:r>
+      <w:r>
+        <w:t>were</w:t>
+      </w:r>
+      <w:r>
+        <w:t xml:space="preserve"> full of welcoming individuals</w:t>
+      </w:r>
+      <w:r>
+        <w:t xml:space="preserve"> and </w:t>
+      </w:r>
+      <w:r>
+        <w:t>other minority students who I immediately vibe</w:t>
+      </w:r>
+      <w:r>
+        <w:t>d</w:t>
+      </w:r>
+      <w:r>
+        <w:t xml:space="preserve"> with. A huge thanks goes out to the coordinators Sara </w:t>
+      </w:r>
+      <w:r>
+        <w:t>Patterson</w:t>
+      </w:r>
+      <w:r>
+        <w:t xml:space="preserve">, Beth </w:t>
+      </w:r>
+      <w:proofErr w:type="spellStart"/>
+      <w:r>
+        <w:t>Meyerand</w:t>
+      </w:r>
+      <w:proofErr w:type="spellEnd"/>
+      <w:r>
+        <w:t xml:space="preserve">, Abbey Thompson, </w:t>
+      </w:r>
+      <w:r>
+        <w:t xml:space="preserve">and Michelle Parmenter </w:t>
+      </w:r>
+      <w:r>
+        <w:t xml:space="preserve">who were always willing to listen to ideas from graduate students and would work tirelessly to find ways to make them happen. The Chemical Biology Interface (CBI) </w:t>
+      </w:r>
+      <w:r>
+        <w:t>training program</w:t>
+      </w:r>
+      <w:r>
+        <w:t xml:space="preserve"> supported me both financially and scientifically throughout my tenure.</w:t>
+      </w:r>
+      <w:r>
+        <w:t xml:space="preserve"> Helen Blackwell, Cara Jenkins, and all the CBI trainees were encouraging</w:t>
+      </w:r>
+      <w:r>
+        <w:t xml:space="preserve"> and friendly</w:t>
+      </w:r>
+      <w:r>
+        <w:t xml:space="preserve">, helping </w:t>
+      </w:r>
+      <w:r>
+        <w:t>each other</w:t>
+      </w:r>
+      <w:r>
+        <w:t xml:space="preserve"> work on communicating our research while fostering an </w:t>
+      </w:r>
+      <w:r>
+        <w:t>inclusive environment</w:t>
+      </w:r>
+      <w:r>
+        <w:t>.</w:t>
+      </w:r>
+      <w:r>
+        <w:t xml:space="preserve"> </w:t>
+      </w:r>
+      <w:r>
+        <w:t xml:space="preserve"> </w:t>
       </w:r>
     </w:p>
     <w:p>
-      <w:r>
-        <w:t>Important people to thank right away: Alessandro and all advisors</w:t>
+      <w:pPr>
+        <w:spacing w:line="480" w:lineRule="auto"/>
+        <w:ind w:firstLine="360"/>
+        <w:jc w:val="both"/>
+      </w:pPr>
+      <w:r>
+        <w:t xml:space="preserve">The </w:t>
+      </w:r>
+      <w:proofErr w:type="spellStart"/>
+      <w:r>
+        <w:t>IPiB</w:t>
+      </w:r>
+      <w:proofErr w:type="spellEnd"/>
+      <w:r>
+        <w:t xml:space="preserve"> community </w:t>
+      </w:r>
+      <w:r>
+        <w:t>is full of</w:t>
+      </w:r>
+      <w:r>
+        <w:t xml:space="preserve"> supportive individuals</w:t>
+      </w:r>
+      <w:r>
+        <w:t>.</w:t>
+      </w:r>
+      <w:r>
+        <w:t xml:space="preserve"> </w:t>
+      </w:r>
+      <w:r>
+        <w:t xml:space="preserve">The </w:t>
+      </w:r>
+      <w:proofErr w:type="spellStart"/>
+      <w:r>
+        <w:t>IPiB</w:t>
+      </w:r>
+      <w:proofErr w:type="spellEnd"/>
+      <w:r>
+        <w:t xml:space="preserve"> D</w:t>
+      </w:r>
+      <w:r>
+        <w:t xml:space="preserve">iversity, Equity, and Inclusion group strived to make life for students in </w:t>
+      </w:r>
+      <w:proofErr w:type="spellStart"/>
+      <w:r>
+        <w:t>IPiB</w:t>
+      </w:r>
+      <w:proofErr w:type="spellEnd"/>
+      <w:r>
+        <w:t xml:space="preserve"> better</w:t>
+      </w:r>
+      <w:r>
+        <w:t xml:space="preserve">. Christina Hull, Mike Cox, Christine </w:t>
+      </w:r>
+      <w:proofErr w:type="spellStart"/>
+      <w:r>
+        <w:t>Hustmyer</w:t>
+      </w:r>
+      <w:proofErr w:type="spellEnd"/>
+      <w:r>
+        <w:t xml:space="preserve">, Chase </w:t>
+      </w:r>
+      <w:proofErr w:type="spellStart"/>
+      <w:r>
+        <w:t>Freschlin</w:t>
+      </w:r>
+      <w:proofErr w:type="spellEnd"/>
+      <w:r>
+        <w:t xml:space="preserve">, </w:t>
+      </w:r>
+      <w:r>
+        <w:lastRenderedPageBreak/>
+        <w:t>and Bianca Chavez</w:t>
+      </w:r>
+      <w:r>
+        <w:t xml:space="preserve"> </w:t>
+      </w:r>
+      <w:r>
+        <w:t xml:space="preserve">were all enjoyable members to chat with and share ideas as we thought of ways to make life in </w:t>
+      </w:r>
+      <w:proofErr w:type="spellStart"/>
+      <w:r>
+        <w:t>IPiB</w:t>
+      </w:r>
+      <w:proofErr w:type="spellEnd"/>
+      <w:r>
+        <w:t xml:space="preserve"> more comfortable for </w:t>
+      </w:r>
+      <w:r>
+        <w:t>its</w:t>
+      </w:r>
+      <w:r>
+        <w:t xml:space="preserve"> students. </w:t>
       </w:r>
     </w:p>
     <w:p>
-      <w:r>
-        <w:t>Roommates: Peter, Wojtek, Matt, Abel</w:t>
+      <w:pPr>
+        <w:spacing w:line="480" w:lineRule="auto"/>
+        <w:ind w:firstLine="360"/>
+        <w:jc w:val="both"/>
+      </w:pPr>
+      <w:r>
+        <w:t xml:space="preserve">A special shout out to </w:t>
+      </w:r>
+      <w:r>
+        <w:t>my</w:t>
+      </w:r>
+      <w:r>
+        <w:t xml:space="preserve"> roommates and day ones who stuck around and supported me throughout</w:t>
+      </w:r>
+      <w:r>
+        <w:t xml:space="preserve">. </w:t>
+      </w:r>
+      <w:r>
+        <w:t>Peter Luong, Abel Ingle, Matthew Blackburn, Woj</w:t>
+      </w:r>
+      <w:r>
+        <w:t>tek</w:t>
+      </w:r>
+      <w:r>
+        <w:t xml:space="preserve"> Delewski, Akshay </w:t>
+      </w:r>
+      <w:proofErr w:type="spellStart"/>
+      <w:r>
+        <w:t>Kholi</w:t>
+      </w:r>
+      <w:proofErr w:type="spellEnd"/>
+      <w:r>
+        <w:t xml:space="preserve">, and Nithesh </w:t>
+      </w:r>
+      <w:r>
+        <w:t>Chandrasekharan</w:t>
+      </w:r>
+      <w:r>
+        <w:t>, from the movie nights and music listening parties to the</w:t>
+      </w:r>
+      <w:r>
+        <w:t xml:space="preserve"> Taco Tuesday</w:t>
+      </w:r>
+      <w:r>
+        <w:t>s</w:t>
+      </w:r>
+      <w:r>
+        <w:t xml:space="preserve"> </w:t>
+      </w:r>
+      <w:r>
+        <w:t xml:space="preserve">and </w:t>
+      </w:r>
+      <w:r>
+        <w:t xml:space="preserve">relaxing and playing basketball, I’ve experienced many core memories with this crew that kept the grad school journey light and upbeat. </w:t>
+      </w:r>
+      <w:r>
+        <w:t>Just by being around you all and bonding over our shared turmoil amidst the fun we’d have, I’d feel invigorated and hopeful for the end. Excited to spend more time in the future</w:t>
+      </w:r>
+      <w:r>
+        <w:t xml:space="preserve">! </w:t>
       </w:r>
     </w:p>
     <w:p>
-      <w:r>
-        <w:t>Friends to thank for edits: TA, Wojtek, Jerry, Brandon, dad</w:t>
+      <w:pPr>
+        <w:spacing w:line="480" w:lineRule="auto"/>
+        <w:ind w:firstLine="360"/>
+        <w:jc w:val="both"/>
+      </w:pPr>
+      <w:r>
+        <w:t>For the ones who helped me put this thesis together with helpful edits despite my</w:t>
+      </w:r>
+      <w:r>
+        <w:t xml:space="preserve"> seemingly random</w:t>
+      </w:r>
+      <w:r>
+        <w:t xml:space="preserve"> deadlines</w:t>
+      </w:r>
+      <w:r>
+        <w:t xml:space="preserve">. Thank you to my dad, Brandon Phan, </w:t>
+      </w:r>
+      <w:r>
+        <w:t>Cecilia Nguyen,</w:t>
+      </w:r>
+      <w:r>
+        <w:t xml:space="preserve"> Jerry Yu, </w:t>
+      </w:r>
+      <w:r>
+        <w:t>TA Nguyen</w:t>
+      </w:r>
+      <w:r>
+        <w:t xml:space="preserve">, and </w:t>
+      </w:r>
+      <w:r>
+        <w:t>Woj</w:t>
+      </w:r>
+      <w:r>
+        <w:t>tek</w:t>
+      </w:r>
+      <w:r>
+        <w:t xml:space="preserve"> Delewski</w:t>
+      </w:r>
+      <w:r>
+        <w:t xml:space="preserve"> for critiquing my writing and helping me to </w:t>
+      </w:r>
+      <w:r>
+        <w:t>communicate the research into this coherent work.</w:t>
+      </w:r>
+      <w:r>
+        <w:t xml:space="preserve"> </w:t>
       </w:r>
     </w:p>
     <w:p>
       <w:pPr>
+        <w:spacing w:line="480" w:lineRule="auto"/>
+        <w:ind w:firstLine="360"/>
+        <w:jc w:val="both"/>
+      </w:pPr>
+      <w:r>
+        <w:t>My therapists have helped me find myself again during times of intense stress and struggle,</w:t>
+      </w:r>
+      <w:r>
+        <w:t xml:space="preserve"> giving me ways to reign in/abate my stress while encouraging me to think deeper about my emotions.</w:t>
+      </w:r>
+    </w:p>
+    <w:p>
+      <w:pPr>
+        <w:spacing w:line="480" w:lineRule="auto"/>
+        <w:ind w:firstLine="360"/>
+        <w:jc w:val="both"/>
+      </w:pPr>
+      <w:r>
+        <w:t xml:space="preserve">Finally, </w:t>
+      </w:r>
+      <w:r>
+        <w:t>I</w:t>
+      </w:r>
+      <w:r>
+        <w:t xml:space="preserve"> </w:t>
+      </w:r>
+      <w:r>
+        <w:t xml:space="preserve">thank my family. My parents have been nothing but happy for me making the decision to go to graduate school. My dad inspired me to continue, despite the many times I wanted to leave. My mom supported me through my droughts without eating, sending copious amounts of food my way so that I wouldn’t go hungry. My brother has consistently given me an outlet for </w:t>
+      </w:r>
+      <w:r>
+        <w:t xml:space="preserve">stress, ready to </w:t>
+      </w:r>
+      <w:r>
+        <w:t xml:space="preserve">play video games, meet up in Chicago, </w:t>
+      </w:r>
+      <w:r>
+        <w:t xml:space="preserve">or chat about interesting things for world improvement. And a final thanks to my </w:t>
+      </w:r>
+      <w:r>
+        <w:t>cat</w:t>
+      </w:r>
+      <w:r>
+        <w:t xml:space="preserve"> Jada, who’s given me so much emotional support when I’ve needed it most. </w:t>
+      </w:r>
+    </w:p>
+    <w:p>
+      <w:pPr>
+        <w:jc w:val="both"/>
         <w:rPr>
           <w:b/>
           <w:bCs/>
         </w:rPr>
       </w:pPr>
-      <w:proofErr w:type="spellStart"/>
-      <w:r>
-        <w:t>Labmates</w:t>
-      </w:r>
-      <w:proofErr w:type="spellEnd"/>
-      <w:r>
-        <w:t xml:space="preserve">: Samson, Samuel, Samantha, Josh, Samridhi, Tamalika, </w:t>
-      </w:r>
-      <w:r>
-        <w:rPr>
-          <w:b/>
-          <w:bCs/>
-        </w:rPr>
-        <w:t>GLADYS</w:t>
-      </w:r>
     </w:p>
     <w:p>
-      <w:r>
-        <w:t>The professors and other staff who have helped me through the years:</w:t>
-      </w:r>
-    </w:p>
-    <w:p>
-      <w:pPr>
-        <w:pStyle w:val="ListParagraph"/>
-        <w:numPr>
-          <w:ilvl w:val="0"/>
-          <w:numId w:val="1"/>
-        </w:numPr>
-      </w:pPr>
-      <w:proofErr w:type="spellStart"/>
-      <w:r>
-        <w:t>Biochem</w:t>
-      </w:r>
-      <w:proofErr w:type="spellEnd"/>
-      <w:r>
-        <w:t>: Christina Hull, Kate Ryan, Laura</w:t>
-      </w:r>
-    </w:p>
-    <w:p>
-      <w:pPr>
-        <w:pStyle w:val="ListParagraph"/>
-        <w:numPr>
-          <w:ilvl w:val="0"/>
-          <w:numId w:val="1"/>
-        </w:numPr>
-      </w:pPr>
-      <w:r>
-        <w:t>SciMed: Michelle, Abbey, …, entire community</w:t>
-      </w:r>
-    </w:p>
-    <w:p>
-      <w:pPr>
-        <w:pStyle w:val="ListParagraph"/>
-        <w:numPr>
-          <w:ilvl w:val="0"/>
-          <w:numId w:val="1"/>
-        </w:numPr>
-      </w:pPr>
-      <w:r>
-        <w:t>CBI: Cara, Helen, entire community</w:t>
-      </w:r>
-    </w:p>
-    <w:p>
-      <w:r>
-        <w:t>The therapists</w:t>
-      </w:r>
-    </w:p>
-    <w:p>
-      <w:r>
-        <w:t>Family</w:t>
-      </w:r>
-    </w:p>
-    <w:p>
-      <w:r>
-        <w:t>Music</w:t>
-      </w:r>
-    </w:p>
-    <w:p>
-      <w:r>
-        <w:t>Shoutout public chapter opportunity</w:t>
-      </w:r>
+      <w:pPr>
+        <w:jc w:val="both"/>
+      </w:pPr>
     </w:p>
     <w:sectPr>
       <w:pgSz w:w="12240" w:h="15840"/>

</xml_diff>